<commit_message>
update readme for testfw and development plan.md
</commit_message>
<xml_diff>
--- a/Test plan for automation the Regression tests on Upload features.docx
+++ b/Test plan for automation the Regression tests on Upload features.docx
@@ -118,6 +118,17 @@
       </w:r>
     </w:p>
     <w:p>
+      <w:r>
+        <w:t>Also, we don’t have the info of release schedule, team size and capabilities… so we don’t list the detail for these items</w:t>
+      </w:r>
+      <w:r>
+        <w:t xml:space="preserve"> here as usual</w:t>
+      </w:r>
+      <w:r>
+        <w:t>.</w:t>
+      </w:r>
+    </w:p>
+    <w:p>
       <w:pPr>
         <w:rPr>
           <w:b/>
@@ -412,10 +423,8 @@
         <w:ind w:left="720"/>
       </w:pPr>
       <w:r>
-        <w:t xml:space="preserve">List in </w:t>
-      </w:r>
-      <w:r>
-        <w:t>the file “</w:t>
+        <w:lastRenderedPageBreak/>
+        <w:t>List in the file “</w:t>
       </w:r>
       <w:r>
         <w:rPr>
@@ -425,10 +434,7 @@
         <w:t>Automation plan for Upload Feature.xlsx</w:t>
       </w:r>
       <w:r>
-        <w:t>”</w:t>
-      </w:r>
-      <w:r>
-        <w:t xml:space="preserve"> as it sticks with the detail items there, please refer it for more detail.</w:t>
+        <w:t>” as it sticks with the detail items there, please refer it for more detail.</w:t>
       </w:r>
     </w:p>
     <w:p/>

</xml_diff>